<commit_message>
commit ajout fichier word
</commit_message>
<xml_diff>
--- a/Cours/Cr 1604.docx
+++ b/Cours/Cr 1604.docx
@@ -28,6 +28,62 @@
       <w:r>
         <w:t xml:space="preserve"> = trier, découper, mettre en ordre</w:t>
       </w:r>
+    </w:p>
+    <w:p/>
+    <w:p>
+      <w:r>
+        <w:t xml:space="preserve">Cours </w:t>
+      </w:r>
+      <w:proofErr w:type="spellStart"/>
+      <w:r>
+        <w:t>Tuples</w:t>
+      </w:r>
+      <w:proofErr w:type="spellEnd"/>
+    </w:p>
+    <w:p>
+      <w:r>
+        <w:t>Immuable : ça ne change pas</w:t>
+      </w:r>
+    </w:p>
+    <w:p>
+      <w:r>
+        <w:t>Par exemple : pour définir une liste d’</w:t>
+      </w:r>
+      <w:proofErr w:type="spellStart"/>
+      <w:r>
+        <w:t>admin</w:t>
+      </w:r>
+      <w:proofErr w:type="spellEnd"/>
+    </w:p>
+    <w:p>
+      <w:r>
+        <w:t xml:space="preserve">Les </w:t>
+      </w:r>
+      <w:proofErr w:type="spellStart"/>
+      <w:r>
+        <w:t>tuples</w:t>
+      </w:r>
+      <w:proofErr w:type="spellEnd"/>
+      <w:r>
+        <w:t xml:space="preserve"> sont plus performants et rapide d’exécution.</w:t>
+      </w:r>
+    </w:p>
+    <w:p>
+      <w:r>
+        <w:t>Voir cours :</w:t>
+      </w:r>
+    </w:p>
+    <w:p>
+      <w:hyperlink r:id="rId5" w:history="1">
+        <w:r>
+          <w:rPr>
+            <w:rStyle w:val="Lienhypertexte"/>
+          </w:rPr>
+          <w:t>https://www.figma.com/file/qAG7mC2dDu6GZFNFKBiMA9/Data-Structures-Python?type=design&amp;node-id=0-1&amp;mode=design&amp;t=ylOVTUrCmPIcIybU-0</w:t>
+        </w:r>
+      </w:hyperlink>
+    </w:p>
+    <w:p>
       <w:bookmarkStart w:id="0" w:name="_GoBack"/>
       <w:bookmarkEnd w:id="0"/>
     </w:p>
@@ -593,6 +649,17 @@
       <w:contextualSpacing/>
     </w:pPr>
   </w:style>
+  <w:style w:type="character" w:styleId="Lienhypertexte">
+    <w:name w:val="Hyperlink"/>
+    <w:basedOn w:val="Policepardfaut"/>
+    <w:uiPriority w:val="99"/>
+    <w:unhideWhenUsed/>
+    <w:rsid w:val="00502245"/>
+    <w:rPr>
+      <w:color w:val="0563C1" w:themeColor="hyperlink"/>
+      <w:u w:val="single"/>
+    </w:rPr>
+  </w:style>
 </w:styles>
 </file>
 

</xml_diff>